<commit_message>
filter by ville and specialite
</commit_message>
<xml_diff>
--- a/Documentation/Documentation App.docx
+++ b/Documentation/Documentation App.docx
@@ -3235,7 +3235,7 @@
           <w:color w:val="D4D4D4"/>
           <w:sz w:val="21"/>
           <w:szCs w:val="21"/>
-          <w:lang w:eastAsia="fr-FR"/>
+          <w:lang w:val="en-GB" w:eastAsia="fr-FR"/>
         </w:rPr>
       </w:pPr>
       <w:r>
@@ -3248,57 +3248,45 @@
         </w:rPr>
         <w:t xml:space="preserve">    </w:t>
       </w:r>
-      <w:proofErr w:type="spellStart"/>
+      <w:proofErr w:type="gramStart"/>
       <w:r>
         <w:rPr>
           <w:rFonts w:ascii="Consolas" w:eastAsia="Times New Roman" w:hAnsi="Consolas" w:cs="Times New Roman"/>
           <w:color w:val="9CDCFE"/>
           <w:sz w:val="21"/>
           <w:szCs w:val="21"/>
-          <w:lang w:eastAsia="fr-FR"/>
-        </w:rPr>
-        <w:t>justify</w:t>
-      </w:r>
-      <w:proofErr w:type="spellEnd"/>
-      <w:r>
-        <w:rPr>
-          <w:rFonts w:ascii="Consolas" w:eastAsia="Times New Roman" w:hAnsi="Consolas" w:cs="Times New Roman"/>
-          <w:color w:val="9CDCFE"/>
-          <w:sz w:val="21"/>
-          <w:szCs w:val="21"/>
-          <w:lang w:eastAsia="fr-FR"/>
-        </w:rPr>
-        <w:t>-content</w:t>
-      </w:r>
-      <w:r>
-        <w:rPr>
-          <w:rFonts w:ascii="Consolas" w:eastAsia="Times New Roman" w:hAnsi="Consolas" w:cs="Times New Roman"/>
-          <w:color w:val="D4D4D4"/>
-          <w:sz w:val="21"/>
-          <w:szCs w:val="21"/>
-          <w:lang w:eastAsia="fr-FR"/>
+          <w:lang w:val="en-GB" w:eastAsia="fr-FR"/>
+        </w:rPr>
+        <w:t>justify-content</w:t>
+      </w:r>
+      <w:proofErr w:type="gramEnd"/>
+      <w:r>
+        <w:rPr>
+          <w:rFonts w:ascii="Consolas" w:eastAsia="Times New Roman" w:hAnsi="Consolas" w:cs="Times New Roman"/>
+          <w:color w:val="D4D4D4"/>
+          <w:sz w:val="21"/>
+          <w:szCs w:val="21"/>
+          <w:lang w:val="en-GB" w:eastAsia="fr-FR"/>
         </w:rPr>
         <w:t xml:space="preserve">: </w:t>
       </w:r>
-      <w:proofErr w:type="spellStart"/>
       <w:r>
         <w:rPr>
           <w:rFonts w:ascii="Consolas" w:eastAsia="Times New Roman" w:hAnsi="Consolas" w:cs="Times New Roman"/>
           <w:color w:val="CE9178"/>
           <w:sz w:val="21"/>
           <w:szCs w:val="21"/>
-          <w:lang w:eastAsia="fr-FR"/>
+          <w:lang w:val="en-GB" w:eastAsia="fr-FR"/>
         </w:rPr>
         <w:t>space-around</w:t>
       </w:r>
-      <w:proofErr w:type="spellEnd"/>
-      <w:r>
-        <w:rPr>
-          <w:rFonts w:ascii="Consolas" w:eastAsia="Times New Roman" w:hAnsi="Consolas" w:cs="Times New Roman"/>
-          <w:color w:val="D4D4D4"/>
-          <w:sz w:val="21"/>
-          <w:szCs w:val="21"/>
-          <w:lang w:eastAsia="fr-FR"/>
+      <w:r>
+        <w:rPr>
+          <w:rFonts w:ascii="Consolas" w:eastAsia="Times New Roman" w:hAnsi="Consolas" w:cs="Times New Roman"/>
+          <w:color w:val="D4D4D4"/>
+          <w:sz w:val="21"/>
+          <w:szCs w:val="21"/>
+          <w:lang w:val="en-GB" w:eastAsia="fr-FR"/>
         </w:rPr>
         <w:t>;</w:t>
       </w:r>
@@ -3312,16 +3300,16 @@
           <w:color w:val="D4D4D4"/>
           <w:sz w:val="21"/>
           <w:szCs w:val="21"/>
-          <w:lang w:eastAsia="fr-FR"/>
-        </w:rPr>
-      </w:pPr>
-      <w:r>
-        <w:rPr>
-          <w:rFonts w:ascii="Consolas" w:eastAsia="Times New Roman" w:hAnsi="Consolas" w:cs="Times New Roman"/>
-          <w:color w:val="D4D4D4"/>
-          <w:sz w:val="21"/>
-          <w:szCs w:val="21"/>
-          <w:lang w:eastAsia="fr-FR"/>
+          <w:lang w:val="en-GB" w:eastAsia="fr-FR"/>
+        </w:rPr>
+      </w:pPr>
+      <w:r>
+        <w:rPr>
+          <w:rFonts w:ascii="Consolas" w:eastAsia="Times New Roman" w:hAnsi="Consolas" w:cs="Times New Roman"/>
+          <w:color w:val="D4D4D4"/>
+          <w:sz w:val="21"/>
+          <w:szCs w:val="21"/>
+          <w:lang w:val="en-GB" w:eastAsia="fr-FR"/>
         </w:rPr>
         <w:t>  }</w:t>
       </w:r>
@@ -3335,12 +3323,20 @@
           <w:color w:val="D4D4D4"/>
           <w:sz w:val="21"/>
           <w:szCs w:val="21"/>
-          <w:lang w:eastAsia="fr-FR"/>
-        </w:rPr>
-      </w:pPr>
-    </w:p>
-    <w:p>
-      <w:r>
+          <w:lang w:val="en-GB" w:eastAsia="fr-FR"/>
+        </w:rPr>
+      </w:pPr>
+    </w:p>
+    <w:p>
+      <w:pPr>
+        <w:rPr>
+          <w:lang w:val="en-GB"/>
+        </w:rPr>
+      </w:pPr>
+      <w:r>
+        <w:rPr>
+          <w:lang w:val="en-GB"/>
+        </w:rPr>
         <w:t xml:space="preserve"> </w:t>
       </w:r>
     </w:p>
@@ -3968,6 +3964,383 @@
         <w:t xml:space="preserve">          </w:t>
       </w:r>
       <w:proofErr w:type="spellStart"/>
+      <w:r>
+        <w:rPr>
+          <w:rFonts w:ascii="Consolas" w:eastAsia="Times New Roman" w:hAnsi="Consolas" w:cs="Times New Roman"/>
+          <w:color w:val="9CDCFE"/>
+          <w:sz w:val="21"/>
+          <w:szCs w:val="21"/>
+          <w:lang w:val="en-GB" w:eastAsia="fr-FR"/>
+        </w:rPr>
+        <w:t>pageCount</w:t>
+      </w:r>
+      <w:proofErr w:type="spellEnd"/>
+      <w:r>
+        <w:rPr>
+          <w:rFonts w:ascii="Consolas" w:eastAsia="Times New Roman" w:hAnsi="Consolas" w:cs="Times New Roman"/>
+          <w:color w:val="D4D4D4"/>
+          <w:sz w:val="21"/>
+          <w:szCs w:val="21"/>
+          <w:lang w:val="en-GB" w:eastAsia="fr-FR"/>
+        </w:rPr>
+        <w:t>=</w:t>
+      </w:r>
+      <w:r>
+        <w:rPr>
+          <w:rFonts w:ascii="Consolas" w:eastAsia="Times New Roman" w:hAnsi="Consolas" w:cs="Times New Roman"/>
+          <w:color w:val="569CD6"/>
+          <w:sz w:val="21"/>
+          <w:szCs w:val="21"/>
+          <w:lang w:val="en-GB" w:eastAsia="fr-FR"/>
+        </w:rPr>
+        <w:t>{</w:t>
+      </w:r>
+      <w:r>
+        <w:rPr>
+          <w:rFonts w:ascii="Consolas" w:eastAsia="Times New Roman" w:hAnsi="Consolas" w:cs="Times New Roman"/>
+          <w:color w:val="B5CEA8"/>
+          <w:sz w:val="21"/>
+          <w:szCs w:val="21"/>
+          <w:lang w:val="en-GB" w:eastAsia="fr-FR"/>
+        </w:rPr>
+        <w:t>10</w:t>
+      </w:r>
+      <w:r>
+        <w:rPr>
+          <w:rFonts w:ascii="Consolas" w:eastAsia="Times New Roman" w:hAnsi="Consolas" w:cs="Times New Roman"/>
+          <w:color w:val="569CD6"/>
+          <w:sz w:val="21"/>
+          <w:szCs w:val="21"/>
+          <w:lang w:val="en-GB" w:eastAsia="fr-FR"/>
+        </w:rPr>
+        <w:t>}</w:t>
+      </w:r>
+    </w:p>
+    <w:p>
+      <w:pPr>
+        <w:shd w:val="clear" w:color="auto" w:fill="1E1E1E"/>
+        <w:spacing w:after="0" w:line="285" w:lineRule="atLeast"/>
+        <w:rPr>
+          <w:rFonts w:ascii="Consolas" w:eastAsia="Times New Roman" w:hAnsi="Consolas" w:cs="Times New Roman"/>
+          <w:color w:val="D4D4D4"/>
+          <w:sz w:val="21"/>
+          <w:szCs w:val="21"/>
+          <w:lang w:val="en-GB" w:eastAsia="fr-FR"/>
+        </w:rPr>
+      </w:pPr>
+      <w:r>
+        <w:rPr>
+          <w:rFonts w:ascii="Consolas" w:eastAsia="Times New Roman" w:hAnsi="Consolas" w:cs="Times New Roman"/>
+          <w:color w:val="D4D4D4"/>
+          <w:sz w:val="21"/>
+          <w:szCs w:val="21"/>
+          <w:lang w:val="en-GB" w:eastAsia="fr-FR"/>
+        </w:rPr>
+        <w:t xml:space="preserve">          </w:t>
+      </w:r>
+      <w:proofErr w:type="spellStart"/>
+      <w:r>
+        <w:rPr>
+          <w:rFonts w:ascii="Consolas" w:eastAsia="Times New Roman" w:hAnsi="Consolas" w:cs="Times New Roman"/>
+          <w:color w:val="9CDCFE"/>
+          <w:sz w:val="21"/>
+          <w:szCs w:val="21"/>
+          <w:lang w:val="en-GB" w:eastAsia="fr-FR"/>
+        </w:rPr>
+        <w:t>marginPagesDisplayed</w:t>
+      </w:r>
+      <w:proofErr w:type="spellEnd"/>
+      <w:r>
+        <w:rPr>
+          <w:rFonts w:ascii="Consolas" w:eastAsia="Times New Roman" w:hAnsi="Consolas" w:cs="Times New Roman"/>
+          <w:color w:val="D4D4D4"/>
+          <w:sz w:val="21"/>
+          <w:szCs w:val="21"/>
+          <w:lang w:val="en-GB" w:eastAsia="fr-FR"/>
+        </w:rPr>
+        <w:t>=</w:t>
+      </w:r>
+      <w:r>
+        <w:rPr>
+          <w:rFonts w:ascii="Consolas" w:eastAsia="Times New Roman" w:hAnsi="Consolas" w:cs="Times New Roman"/>
+          <w:color w:val="569CD6"/>
+          <w:sz w:val="21"/>
+          <w:szCs w:val="21"/>
+          <w:lang w:val="en-GB" w:eastAsia="fr-FR"/>
+        </w:rPr>
+        <w:t>{</w:t>
+      </w:r>
+      <w:r>
+        <w:rPr>
+          <w:rFonts w:ascii="Consolas" w:eastAsia="Times New Roman" w:hAnsi="Consolas" w:cs="Times New Roman"/>
+          <w:color w:val="B5CEA8"/>
+          <w:sz w:val="21"/>
+          <w:szCs w:val="21"/>
+          <w:lang w:val="en-GB" w:eastAsia="fr-FR"/>
+        </w:rPr>
+        <w:t>4</w:t>
+      </w:r>
+      <w:r>
+        <w:rPr>
+          <w:rFonts w:ascii="Consolas" w:eastAsia="Times New Roman" w:hAnsi="Consolas" w:cs="Times New Roman"/>
+          <w:color w:val="569CD6"/>
+          <w:sz w:val="21"/>
+          <w:szCs w:val="21"/>
+          <w:lang w:val="en-GB" w:eastAsia="fr-FR"/>
+        </w:rPr>
+        <w:t>}</w:t>
+      </w:r>
+    </w:p>
+    <w:p>
+      <w:pPr>
+        <w:shd w:val="clear" w:color="auto" w:fill="1E1E1E"/>
+        <w:spacing w:after="0" w:line="285" w:lineRule="atLeast"/>
+        <w:rPr>
+          <w:rFonts w:ascii="Consolas" w:eastAsia="Times New Roman" w:hAnsi="Consolas" w:cs="Times New Roman"/>
+          <w:color w:val="D4D4D4"/>
+          <w:sz w:val="21"/>
+          <w:szCs w:val="21"/>
+          <w:lang w:val="en-GB" w:eastAsia="fr-FR"/>
+        </w:rPr>
+      </w:pPr>
+      <w:r>
+        <w:rPr>
+          <w:rFonts w:ascii="Consolas" w:eastAsia="Times New Roman" w:hAnsi="Consolas" w:cs="Times New Roman"/>
+          <w:color w:val="D4D4D4"/>
+          <w:sz w:val="21"/>
+          <w:szCs w:val="21"/>
+          <w:lang w:val="en-GB" w:eastAsia="fr-FR"/>
+        </w:rPr>
+        <w:t xml:space="preserve">          </w:t>
+      </w:r>
+      <w:proofErr w:type="spellStart"/>
+      <w:r>
+        <w:rPr>
+          <w:rFonts w:ascii="Consolas" w:eastAsia="Times New Roman" w:hAnsi="Consolas" w:cs="Times New Roman"/>
+          <w:color w:val="9CDCFE"/>
+          <w:sz w:val="21"/>
+          <w:szCs w:val="21"/>
+          <w:lang w:val="en-GB" w:eastAsia="fr-FR"/>
+        </w:rPr>
+        <w:t>onPageChange</w:t>
+      </w:r>
+      <w:proofErr w:type="spellEnd"/>
+      <w:r>
+        <w:rPr>
+          <w:rFonts w:ascii="Consolas" w:eastAsia="Times New Roman" w:hAnsi="Consolas" w:cs="Times New Roman"/>
+          <w:color w:val="D4D4D4"/>
+          <w:sz w:val="21"/>
+          <w:szCs w:val="21"/>
+          <w:lang w:val="en-GB" w:eastAsia="fr-FR"/>
+        </w:rPr>
+        <w:t>=</w:t>
+      </w:r>
+      <w:r>
+        <w:rPr>
+          <w:rFonts w:ascii="Consolas" w:eastAsia="Times New Roman" w:hAnsi="Consolas" w:cs="Times New Roman"/>
+          <w:color w:val="569CD6"/>
+          <w:sz w:val="21"/>
+          <w:szCs w:val="21"/>
+          <w:lang w:val="en-GB" w:eastAsia="fr-FR"/>
+        </w:rPr>
+        <w:t>{</w:t>
+      </w:r>
+      <w:proofErr w:type="spellStart"/>
+      <w:r>
+        <w:rPr>
+          <w:rFonts w:ascii="Consolas" w:eastAsia="Times New Roman" w:hAnsi="Consolas" w:cs="Times New Roman"/>
+          <w:color w:val="DCDCAA"/>
+          <w:sz w:val="21"/>
+          <w:szCs w:val="21"/>
+          <w:lang w:val="en-GB" w:eastAsia="fr-FR"/>
+        </w:rPr>
+        <w:t>handlePageClick</w:t>
+      </w:r>
+      <w:proofErr w:type="spellEnd"/>
+      <w:r>
+        <w:rPr>
+          <w:rFonts w:ascii="Consolas" w:eastAsia="Times New Roman" w:hAnsi="Consolas" w:cs="Times New Roman"/>
+          <w:color w:val="569CD6"/>
+          <w:sz w:val="21"/>
+          <w:szCs w:val="21"/>
+          <w:lang w:val="en-GB" w:eastAsia="fr-FR"/>
+        </w:rPr>
+        <w:t>}</w:t>
+      </w:r>
+    </w:p>
+    <w:p>
+      <w:pPr>
+        <w:shd w:val="clear" w:color="auto" w:fill="1E1E1E"/>
+        <w:spacing w:after="0" w:line="285" w:lineRule="atLeast"/>
+        <w:rPr>
+          <w:rFonts w:ascii="Consolas" w:eastAsia="Times New Roman" w:hAnsi="Consolas" w:cs="Times New Roman"/>
+          <w:color w:val="D4D4D4"/>
+          <w:sz w:val="21"/>
+          <w:szCs w:val="21"/>
+          <w:lang w:val="en-GB" w:eastAsia="fr-FR"/>
+        </w:rPr>
+      </w:pPr>
+      <w:r>
+        <w:rPr>
+          <w:rFonts w:ascii="Consolas" w:eastAsia="Times New Roman" w:hAnsi="Consolas" w:cs="Times New Roman"/>
+          <w:color w:val="D4D4D4"/>
+          <w:sz w:val="21"/>
+          <w:szCs w:val="21"/>
+          <w:lang w:val="en-GB" w:eastAsia="fr-FR"/>
+        </w:rPr>
+        <w:t xml:space="preserve">          </w:t>
+      </w:r>
+      <w:proofErr w:type="spellStart"/>
+      <w:r>
+        <w:rPr>
+          <w:rFonts w:ascii="Consolas" w:eastAsia="Times New Roman" w:hAnsi="Consolas" w:cs="Times New Roman"/>
+          <w:color w:val="9CDCFE"/>
+          <w:sz w:val="21"/>
+          <w:szCs w:val="21"/>
+          <w:lang w:val="en-GB" w:eastAsia="fr-FR"/>
+        </w:rPr>
+        <w:t>containerClassName</w:t>
+      </w:r>
+      <w:proofErr w:type="spellEnd"/>
+      <w:r>
+        <w:rPr>
+          <w:rFonts w:ascii="Consolas" w:eastAsia="Times New Roman" w:hAnsi="Consolas" w:cs="Times New Roman"/>
+          <w:color w:val="D4D4D4"/>
+          <w:sz w:val="21"/>
+          <w:szCs w:val="21"/>
+          <w:lang w:val="en-GB" w:eastAsia="fr-FR"/>
+        </w:rPr>
+        <w:t>=</w:t>
+      </w:r>
+      <w:r>
+        <w:rPr>
+          <w:rFonts w:ascii="Consolas" w:eastAsia="Times New Roman" w:hAnsi="Consolas" w:cs="Times New Roman"/>
+          <w:color w:val="569CD6"/>
+          <w:sz w:val="21"/>
+          <w:szCs w:val="21"/>
+          <w:lang w:val="en-GB" w:eastAsia="fr-FR"/>
+        </w:rPr>
+        <w:t>{</w:t>
+      </w:r>
+      <w:r>
+        <w:rPr>
+          <w:rFonts w:ascii="Consolas" w:eastAsia="Times New Roman" w:hAnsi="Consolas" w:cs="Times New Roman"/>
+          <w:color w:val="CE9178"/>
+          <w:sz w:val="21"/>
+          <w:szCs w:val="21"/>
+          <w:lang w:val="en-GB" w:eastAsia="fr-FR"/>
+        </w:rPr>
+        <w:t>"pagination"</w:t>
+      </w:r>
+      <w:r>
+        <w:rPr>
+          <w:rFonts w:ascii="Consolas" w:eastAsia="Times New Roman" w:hAnsi="Consolas" w:cs="Times New Roman"/>
+          <w:color w:val="569CD6"/>
+          <w:sz w:val="21"/>
+          <w:szCs w:val="21"/>
+          <w:lang w:val="en-GB" w:eastAsia="fr-FR"/>
+        </w:rPr>
+        <w:t>}</w:t>
+      </w:r>
+    </w:p>
+    <w:p>
+      <w:pPr>
+        <w:shd w:val="clear" w:color="auto" w:fill="1E1E1E"/>
+        <w:spacing w:after="0" w:line="285" w:lineRule="atLeast"/>
+        <w:rPr>
+          <w:rFonts w:ascii="Consolas" w:eastAsia="Times New Roman" w:hAnsi="Consolas" w:cs="Times New Roman"/>
+          <w:color w:val="D4D4D4"/>
+          <w:sz w:val="21"/>
+          <w:szCs w:val="21"/>
+          <w:lang w:val="en-GB" w:eastAsia="fr-FR"/>
+        </w:rPr>
+      </w:pPr>
+      <w:r>
+        <w:rPr>
+          <w:rFonts w:ascii="Consolas" w:eastAsia="Times New Roman" w:hAnsi="Consolas" w:cs="Times New Roman"/>
+          <w:color w:val="D4D4D4"/>
+          <w:sz w:val="21"/>
+          <w:szCs w:val="21"/>
+          <w:lang w:val="en-GB" w:eastAsia="fr-FR"/>
+        </w:rPr>
+        <w:t xml:space="preserve">          </w:t>
+      </w:r>
+      <w:proofErr w:type="spellStart"/>
+      <w:r>
+        <w:rPr>
+          <w:rFonts w:ascii="Consolas" w:eastAsia="Times New Roman" w:hAnsi="Consolas" w:cs="Times New Roman"/>
+          <w:color w:val="9CDCFE"/>
+          <w:sz w:val="21"/>
+          <w:szCs w:val="21"/>
+          <w:lang w:val="en-GB" w:eastAsia="fr-FR"/>
+        </w:rPr>
+        <w:t>pageClassName</w:t>
+      </w:r>
+      <w:proofErr w:type="spellEnd"/>
+      <w:r>
+        <w:rPr>
+          <w:rFonts w:ascii="Consolas" w:eastAsia="Times New Roman" w:hAnsi="Consolas" w:cs="Times New Roman"/>
+          <w:color w:val="D4D4D4"/>
+          <w:sz w:val="21"/>
+          <w:szCs w:val="21"/>
+          <w:lang w:val="en-GB" w:eastAsia="fr-FR"/>
+        </w:rPr>
+        <w:t>=</w:t>
+      </w:r>
+      <w:r>
+        <w:rPr>
+          <w:rFonts w:ascii="Consolas" w:eastAsia="Times New Roman" w:hAnsi="Consolas" w:cs="Times New Roman"/>
+          <w:color w:val="569CD6"/>
+          <w:sz w:val="21"/>
+          <w:szCs w:val="21"/>
+          <w:lang w:val="en-GB" w:eastAsia="fr-FR"/>
+        </w:rPr>
+        <w:t>{</w:t>
+      </w:r>
+      <w:r>
+        <w:rPr>
+          <w:rFonts w:ascii="Consolas" w:eastAsia="Times New Roman" w:hAnsi="Consolas" w:cs="Times New Roman"/>
+          <w:color w:val="CE9178"/>
+          <w:sz w:val="21"/>
+          <w:szCs w:val="21"/>
+          <w:lang w:val="en-GB" w:eastAsia="fr-FR"/>
+        </w:rPr>
+        <w:t>"page-item"</w:t>
+      </w:r>
+      <w:r>
+        <w:rPr>
+          <w:rFonts w:ascii="Consolas" w:eastAsia="Times New Roman" w:hAnsi="Consolas" w:cs="Times New Roman"/>
+          <w:color w:val="569CD6"/>
+          <w:sz w:val="21"/>
+          <w:szCs w:val="21"/>
+          <w:lang w:val="en-GB" w:eastAsia="fr-FR"/>
+        </w:rPr>
+        <w:t>}</w:t>
+      </w:r>
+    </w:p>
+    <w:p>
+      <w:pPr>
+        <w:shd w:val="clear" w:color="auto" w:fill="1E1E1E"/>
+        <w:spacing w:after="0" w:line="285" w:lineRule="atLeast"/>
+        <w:rPr>
+          <w:rFonts w:ascii="Consolas" w:eastAsia="Times New Roman" w:hAnsi="Consolas" w:cs="Times New Roman"/>
+          <w:color w:val="D4D4D4"/>
+          <w:sz w:val="21"/>
+          <w:szCs w:val="21"/>
+          <w:lang w:val="en-GB" w:eastAsia="fr-FR"/>
+        </w:rPr>
+      </w:pPr>
+      <w:r>
+        <w:rPr>
+          <w:rFonts w:ascii="Consolas" w:eastAsia="Times New Roman" w:hAnsi="Consolas" w:cs="Times New Roman"/>
+          <w:color w:val="D4D4D4"/>
+          <w:sz w:val="21"/>
+          <w:szCs w:val="21"/>
+          <w:lang w:val="en-GB" w:eastAsia="fr-FR"/>
+        </w:rPr>
+        <w:t xml:space="preserve">          </w:t>
+      </w:r>
+      <w:proofErr w:type="spellStart"/>
       <w:proofErr w:type="gramStart"/>
       <w:r>
         <w:rPr>
@@ -3977,7 +4350,7 @@
           <w:szCs w:val="21"/>
           <w:lang w:val="en-GB" w:eastAsia="fr-FR"/>
         </w:rPr>
-        <w:t>pageCount</w:t>
+        <w:t>pageLinkClassName</w:t>
       </w:r>
       <w:proofErr w:type="spellEnd"/>
       <w:proofErr w:type="gramEnd"/>
@@ -4004,12 +4377,12 @@
       <w:r>
         <w:rPr>
           <w:rFonts w:ascii="Consolas" w:eastAsia="Times New Roman" w:hAnsi="Consolas" w:cs="Times New Roman"/>
-          <w:color w:val="B5CEA8"/>
-          <w:sz w:val="21"/>
-          <w:szCs w:val="21"/>
-          <w:lang w:val="en-GB" w:eastAsia="fr-FR"/>
-        </w:rPr>
-        <w:t>10</w:t>
+          <w:color w:val="CE9178"/>
+          <w:sz w:val="21"/>
+          <w:szCs w:val="21"/>
+          <w:lang w:val="en-GB" w:eastAsia="fr-FR"/>
+        </w:rPr>
+        <w:t>"page-link"</w:t>
       </w:r>
       <w:r>
         <w:rPr>
@@ -4054,7 +4427,7 @@
           <w:szCs w:val="21"/>
           <w:lang w:val="en-GB" w:eastAsia="fr-FR"/>
         </w:rPr>
-        <w:t>marginPagesDisplayed</w:t>
+        <w:t>previousClassName</w:t>
       </w:r>
       <w:proofErr w:type="spellEnd"/>
       <w:proofErr w:type="gramEnd"/>
@@ -4081,12 +4454,34 @@
       <w:r>
         <w:rPr>
           <w:rFonts w:ascii="Consolas" w:eastAsia="Times New Roman" w:hAnsi="Consolas" w:cs="Times New Roman"/>
-          <w:color w:val="B5CEA8"/>
-          <w:sz w:val="21"/>
-          <w:szCs w:val="21"/>
-          <w:lang w:val="en-GB" w:eastAsia="fr-FR"/>
-        </w:rPr>
-        <w:t>4</w:t>
+          <w:color w:val="CE9178"/>
+          <w:sz w:val="21"/>
+          <w:szCs w:val="21"/>
+          <w:lang w:val="en-GB" w:eastAsia="fr-FR"/>
+        </w:rPr>
+        <w:t>"page-</w:t>
+      </w:r>
+      <w:proofErr w:type="spellStart"/>
+      <w:r>
+        <w:rPr>
+          <w:rFonts w:ascii="Consolas" w:eastAsia="Times New Roman" w:hAnsi="Consolas" w:cs="Times New Roman"/>
+          <w:color w:val="CE9178"/>
+          <w:sz w:val="21"/>
+          <w:szCs w:val="21"/>
+          <w:lang w:val="en-GB" w:eastAsia="fr-FR"/>
+        </w:rPr>
+        <w:t>ps</w:t>
+      </w:r>
+      <w:proofErr w:type="spellEnd"/>
+      <w:r>
+        <w:rPr>
+          <w:rFonts w:ascii="Consolas" w:eastAsia="Times New Roman" w:hAnsi="Consolas" w:cs="Times New Roman"/>
+          <w:color w:val="CE9178"/>
+          <w:sz w:val="21"/>
+          <w:szCs w:val="21"/>
+          <w:lang w:val="en-GB" w:eastAsia="fr-FR"/>
+        </w:rPr>
+        <w:t>"</w:t>
       </w:r>
       <w:r>
         <w:rPr>
@@ -4119,6 +4514,7 @@
           <w:szCs w:val="21"/>
           <w:lang w:val="en-GB" w:eastAsia="fr-FR"/>
         </w:rPr>
+        <w:lastRenderedPageBreak/>
         <w:t xml:space="preserve">          </w:t>
       </w:r>
       <w:proofErr w:type="spellStart"/>
@@ -4131,7 +4527,7 @@
           <w:szCs w:val="21"/>
           <w:lang w:val="en-GB" w:eastAsia="fr-FR"/>
         </w:rPr>
-        <w:t>onPageChange</w:t>
+        <w:t>previousLinkClassName</w:t>
       </w:r>
       <w:proofErr w:type="spellEnd"/>
       <w:proofErr w:type="gramEnd"/>
@@ -4155,18 +4551,16 @@
         </w:rPr>
         <w:t>{</w:t>
       </w:r>
-      <w:proofErr w:type="spellStart"/>
-      <w:r>
-        <w:rPr>
-          <w:rFonts w:ascii="Consolas" w:eastAsia="Times New Roman" w:hAnsi="Consolas" w:cs="Times New Roman"/>
-          <w:color w:val="DCDCAA"/>
-          <w:sz w:val="21"/>
-          <w:szCs w:val="21"/>
-          <w:lang w:val="en-GB" w:eastAsia="fr-FR"/>
-        </w:rPr>
-        <w:t>handlePageClick</w:t>
-      </w:r>
-      <w:proofErr w:type="spellEnd"/>
+      <w:r>
+        <w:rPr>
+          <w:rFonts w:ascii="Consolas" w:eastAsia="Times New Roman" w:hAnsi="Consolas" w:cs="Times New Roman"/>
+          <w:color w:val="CE9178"/>
+          <w:sz w:val="21"/>
+          <w:szCs w:val="21"/>
+          <w:lang w:val="en-GB" w:eastAsia="fr-FR"/>
+        </w:rPr>
+        <w:t>"page-link"</w:t>
+      </w:r>
       <w:r>
         <w:rPr>
           <w:rFonts w:ascii="Consolas" w:eastAsia="Times New Roman" w:hAnsi="Consolas" w:cs="Times New Roman"/>
@@ -4210,7 +4604,7 @@
           <w:szCs w:val="21"/>
           <w:lang w:val="en-GB" w:eastAsia="fr-FR"/>
         </w:rPr>
-        <w:t>containerClassName</w:t>
+        <w:t>nextClassName</w:t>
       </w:r>
       <w:proofErr w:type="spellEnd"/>
       <w:proofErr w:type="gramEnd"/>
@@ -4242,7 +4636,29 @@
           <w:szCs w:val="21"/>
           <w:lang w:val="en-GB" w:eastAsia="fr-FR"/>
         </w:rPr>
-        <w:t>"pagination"</w:t>
+        <w:t>"page-</w:t>
+      </w:r>
+      <w:proofErr w:type="spellStart"/>
+      <w:r>
+        <w:rPr>
+          <w:rFonts w:ascii="Consolas" w:eastAsia="Times New Roman" w:hAnsi="Consolas" w:cs="Times New Roman"/>
+          <w:color w:val="CE9178"/>
+          <w:sz w:val="21"/>
+          <w:szCs w:val="21"/>
+          <w:lang w:val="en-GB" w:eastAsia="fr-FR"/>
+        </w:rPr>
+        <w:t>ps</w:t>
+      </w:r>
+      <w:proofErr w:type="spellEnd"/>
+      <w:r>
+        <w:rPr>
+          <w:rFonts w:ascii="Consolas" w:eastAsia="Times New Roman" w:hAnsi="Consolas" w:cs="Times New Roman"/>
+          <w:color w:val="CE9178"/>
+          <w:sz w:val="21"/>
+          <w:szCs w:val="21"/>
+          <w:lang w:val="en-GB" w:eastAsia="fr-FR"/>
+        </w:rPr>
+        <w:t>"</w:t>
       </w:r>
       <w:r>
         <w:rPr>
@@ -4287,7 +4703,7 @@
           <w:szCs w:val="21"/>
           <w:lang w:val="en-GB" w:eastAsia="fr-FR"/>
         </w:rPr>
-        <w:t>pageClassName</w:t>
+        <w:t>nextLinkClassName</w:t>
       </w:r>
       <w:proofErr w:type="spellEnd"/>
       <w:proofErr w:type="gramEnd"/>
@@ -4319,7 +4735,7 @@
           <w:szCs w:val="21"/>
           <w:lang w:val="en-GB" w:eastAsia="fr-FR"/>
         </w:rPr>
-        <w:t>"page-item"</w:t>
+        <w:t>"page-link"</w:t>
       </w:r>
       <w:r>
         <w:rPr>
@@ -4364,7 +4780,7 @@
           <w:szCs w:val="21"/>
           <w:lang w:val="en-GB" w:eastAsia="fr-FR"/>
         </w:rPr>
-        <w:t>pageLinkClassName</w:t>
+        <w:t>breakClassName</w:t>
       </w:r>
       <w:proofErr w:type="spellEnd"/>
       <w:proofErr w:type="gramEnd"/>
@@ -4396,7 +4812,7 @@
           <w:szCs w:val="21"/>
           <w:lang w:val="en-GB" w:eastAsia="fr-FR"/>
         </w:rPr>
-        <w:t>"page-link"</w:t>
+        <w:t>"page-item"</w:t>
       </w:r>
       <w:r>
         <w:rPr>
@@ -4441,7 +4857,7 @@
           <w:szCs w:val="21"/>
           <w:lang w:val="en-GB" w:eastAsia="fr-FR"/>
         </w:rPr>
-        <w:t>previousClassName</w:t>
+        <w:t>breakLinkClassName</w:t>
       </w:r>
       <w:proofErr w:type="spellEnd"/>
       <w:proofErr w:type="gramEnd"/>
@@ -4473,29 +4889,7 @@
           <w:szCs w:val="21"/>
           <w:lang w:val="en-GB" w:eastAsia="fr-FR"/>
         </w:rPr>
-        <w:t>"page-</w:t>
-      </w:r>
-      <w:proofErr w:type="spellStart"/>
-      <w:r>
-        <w:rPr>
-          <w:rFonts w:ascii="Consolas" w:eastAsia="Times New Roman" w:hAnsi="Consolas" w:cs="Times New Roman"/>
-          <w:color w:val="CE9178"/>
-          <w:sz w:val="21"/>
-          <w:szCs w:val="21"/>
-          <w:lang w:val="en-GB" w:eastAsia="fr-FR"/>
-        </w:rPr>
-        <w:t>ps</w:t>
-      </w:r>
-      <w:proofErr w:type="spellEnd"/>
-      <w:r>
-        <w:rPr>
-          <w:rFonts w:ascii="Consolas" w:eastAsia="Times New Roman" w:hAnsi="Consolas" w:cs="Times New Roman"/>
-          <w:color w:val="CE9178"/>
-          <w:sz w:val="21"/>
-          <w:szCs w:val="21"/>
-          <w:lang w:val="en-GB" w:eastAsia="fr-FR"/>
-        </w:rPr>
-        <w:t>"</w:t>
+        <w:t>"page-link"</w:t>
       </w:r>
       <w:r>
         <w:rPr>
@@ -4528,7 +4922,6 @@
           <w:szCs w:val="21"/>
           <w:lang w:val="en-GB" w:eastAsia="fr-FR"/>
         </w:rPr>
-        <w:lastRenderedPageBreak/>
         <w:t xml:space="preserve">          </w:t>
       </w:r>
       <w:proofErr w:type="spellStart"/>
@@ -4541,7 +4934,7 @@
           <w:szCs w:val="21"/>
           <w:lang w:val="en-GB" w:eastAsia="fr-FR"/>
         </w:rPr>
-        <w:t>previousLinkClassName</w:t>
+        <w:t>activeClassName</w:t>
       </w:r>
       <w:proofErr w:type="spellEnd"/>
       <w:proofErr w:type="gramEnd"/>
@@ -4573,7 +4966,7 @@
           <w:szCs w:val="21"/>
           <w:lang w:val="en-GB" w:eastAsia="fr-FR"/>
         </w:rPr>
-        <w:t>"page-link"</w:t>
+        <w:t>"active"</w:t>
       </w:r>
       <w:r>
         <w:rPr>
@@ -4609,7 +5002,6 @@
         <w:t xml:space="preserve">          </w:t>
       </w:r>
       <w:proofErr w:type="spellStart"/>
-      <w:proofErr w:type="gramStart"/>
       <w:r>
         <w:rPr>
           <w:rFonts w:ascii="Consolas" w:eastAsia="Times New Roman" w:hAnsi="Consolas" w:cs="Times New Roman"/>
@@ -4618,10 +5010,9 @@
           <w:szCs w:val="21"/>
           <w:lang w:val="en-GB" w:eastAsia="fr-FR"/>
         </w:rPr>
-        <w:t>nextClassName</w:t>
+        <w:t>disabledClassName</w:t>
       </w:r>
       <w:proofErr w:type="spellEnd"/>
-      <w:proofErr w:type="gramEnd"/>
       <w:r>
         <w:rPr>
           <w:rFonts w:ascii="Consolas" w:eastAsia="Times New Roman" w:hAnsi="Consolas" w:cs="Times New Roman"/>
@@ -4650,7 +5041,7 @@
           <w:szCs w:val="21"/>
           <w:lang w:val="en-GB" w:eastAsia="fr-FR"/>
         </w:rPr>
-        <w:t>"page-</w:t>
+        <w:t>"</w:t>
       </w:r>
       <w:proofErr w:type="spellStart"/>
       <w:r>
@@ -4661,7 +5052,7 @@
           <w:szCs w:val="21"/>
           <w:lang w:val="en-GB" w:eastAsia="fr-FR"/>
         </w:rPr>
-        <w:t>ps</w:t>
+        <w:t>unactive</w:t>
       </w:r>
       <w:proofErr w:type="spellEnd"/>
       <w:r>
@@ -4705,413 +5096,6 @@
           <w:szCs w:val="21"/>
           <w:lang w:val="en-GB" w:eastAsia="fr-FR"/>
         </w:rPr>
-        <w:t xml:space="preserve">          </w:t>
-      </w:r>
-      <w:proofErr w:type="spellStart"/>
-      <w:proofErr w:type="gramStart"/>
-      <w:r>
-        <w:rPr>
-          <w:rFonts w:ascii="Consolas" w:eastAsia="Times New Roman" w:hAnsi="Consolas" w:cs="Times New Roman"/>
-          <w:color w:val="9CDCFE"/>
-          <w:sz w:val="21"/>
-          <w:szCs w:val="21"/>
-          <w:lang w:val="en-GB" w:eastAsia="fr-FR"/>
-        </w:rPr>
-        <w:t>nextLinkClassName</w:t>
-      </w:r>
-      <w:proofErr w:type="spellEnd"/>
-      <w:proofErr w:type="gramEnd"/>
-      <w:r>
-        <w:rPr>
-          <w:rFonts w:ascii="Consolas" w:eastAsia="Times New Roman" w:hAnsi="Consolas" w:cs="Times New Roman"/>
-          <w:color w:val="D4D4D4"/>
-          <w:sz w:val="21"/>
-          <w:szCs w:val="21"/>
-          <w:lang w:val="en-GB" w:eastAsia="fr-FR"/>
-        </w:rPr>
-        <w:t>=</w:t>
-      </w:r>
-      <w:r>
-        <w:rPr>
-          <w:rFonts w:ascii="Consolas" w:eastAsia="Times New Roman" w:hAnsi="Consolas" w:cs="Times New Roman"/>
-          <w:color w:val="569CD6"/>
-          <w:sz w:val="21"/>
-          <w:szCs w:val="21"/>
-          <w:lang w:val="en-GB" w:eastAsia="fr-FR"/>
-        </w:rPr>
-        <w:t>{</w:t>
-      </w:r>
-      <w:r>
-        <w:rPr>
-          <w:rFonts w:ascii="Consolas" w:eastAsia="Times New Roman" w:hAnsi="Consolas" w:cs="Times New Roman"/>
-          <w:color w:val="CE9178"/>
-          <w:sz w:val="21"/>
-          <w:szCs w:val="21"/>
-          <w:lang w:val="en-GB" w:eastAsia="fr-FR"/>
-        </w:rPr>
-        <w:t>"page-link"</w:t>
-      </w:r>
-      <w:r>
-        <w:rPr>
-          <w:rFonts w:ascii="Consolas" w:eastAsia="Times New Roman" w:hAnsi="Consolas" w:cs="Times New Roman"/>
-          <w:color w:val="569CD6"/>
-          <w:sz w:val="21"/>
-          <w:szCs w:val="21"/>
-          <w:lang w:val="en-GB" w:eastAsia="fr-FR"/>
-        </w:rPr>
-        <w:t>}</w:t>
-      </w:r>
-    </w:p>
-    <w:p>
-      <w:pPr>
-        <w:shd w:val="clear" w:color="auto" w:fill="1E1E1E"/>
-        <w:spacing w:after="0" w:line="285" w:lineRule="atLeast"/>
-        <w:rPr>
-          <w:rFonts w:ascii="Consolas" w:eastAsia="Times New Roman" w:hAnsi="Consolas" w:cs="Times New Roman"/>
-          <w:color w:val="D4D4D4"/>
-          <w:sz w:val="21"/>
-          <w:szCs w:val="21"/>
-          <w:lang w:val="en-GB" w:eastAsia="fr-FR"/>
-        </w:rPr>
-      </w:pPr>
-      <w:r>
-        <w:rPr>
-          <w:rFonts w:ascii="Consolas" w:eastAsia="Times New Roman" w:hAnsi="Consolas" w:cs="Times New Roman"/>
-          <w:color w:val="D4D4D4"/>
-          <w:sz w:val="21"/>
-          <w:szCs w:val="21"/>
-          <w:lang w:val="en-GB" w:eastAsia="fr-FR"/>
-        </w:rPr>
-        <w:t xml:space="preserve">          </w:t>
-      </w:r>
-      <w:proofErr w:type="spellStart"/>
-      <w:proofErr w:type="gramStart"/>
-      <w:r>
-        <w:rPr>
-          <w:rFonts w:ascii="Consolas" w:eastAsia="Times New Roman" w:hAnsi="Consolas" w:cs="Times New Roman"/>
-          <w:color w:val="9CDCFE"/>
-          <w:sz w:val="21"/>
-          <w:szCs w:val="21"/>
-          <w:lang w:val="en-GB" w:eastAsia="fr-FR"/>
-        </w:rPr>
-        <w:t>breakClassName</w:t>
-      </w:r>
-      <w:proofErr w:type="spellEnd"/>
-      <w:proofErr w:type="gramEnd"/>
-      <w:r>
-        <w:rPr>
-          <w:rFonts w:ascii="Consolas" w:eastAsia="Times New Roman" w:hAnsi="Consolas" w:cs="Times New Roman"/>
-          <w:color w:val="D4D4D4"/>
-          <w:sz w:val="21"/>
-          <w:szCs w:val="21"/>
-          <w:lang w:val="en-GB" w:eastAsia="fr-FR"/>
-        </w:rPr>
-        <w:t>=</w:t>
-      </w:r>
-      <w:r>
-        <w:rPr>
-          <w:rFonts w:ascii="Consolas" w:eastAsia="Times New Roman" w:hAnsi="Consolas" w:cs="Times New Roman"/>
-          <w:color w:val="569CD6"/>
-          <w:sz w:val="21"/>
-          <w:szCs w:val="21"/>
-          <w:lang w:val="en-GB" w:eastAsia="fr-FR"/>
-        </w:rPr>
-        <w:t>{</w:t>
-      </w:r>
-      <w:r>
-        <w:rPr>
-          <w:rFonts w:ascii="Consolas" w:eastAsia="Times New Roman" w:hAnsi="Consolas" w:cs="Times New Roman"/>
-          <w:color w:val="CE9178"/>
-          <w:sz w:val="21"/>
-          <w:szCs w:val="21"/>
-          <w:lang w:val="en-GB" w:eastAsia="fr-FR"/>
-        </w:rPr>
-        <w:t>"page-item"</w:t>
-      </w:r>
-      <w:r>
-        <w:rPr>
-          <w:rFonts w:ascii="Consolas" w:eastAsia="Times New Roman" w:hAnsi="Consolas" w:cs="Times New Roman"/>
-          <w:color w:val="569CD6"/>
-          <w:sz w:val="21"/>
-          <w:szCs w:val="21"/>
-          <w:lang w:val="en-GB" w:eastAsia="fr-FR"/>
-        </w:rPr>
-        <w:t>}</w:t>
-      </w:r>
-    </w:p>
-    <w:p>
-      <w:pPr>
-        <w:shd w:val="clear" w:color="auto" w:fill="1E1E1E"/>
-        <w:spacing w:after="0" w:line="285" w:lineRule="atLeast"/>
-        <w:rPr>
-          <w:rFonts w:ascii="Consolas" w:eastAsia="Times New Roman" w:hAnsi="Consolas" w:cs="Times New Roman"/>
-          <w:color w:val="D4D4D4"/>
-          <w:sz w:val="21"/>
-          <w:szCs w:val="21"/>
-          <w:lang w:val="en-GB" w:eastAsia="fr-FR"/>
-        </w:rPr>
-      </w:pPr>
-      <w:r>
-        <w:rPr>
-          <w:rFonts w:ascii="Consolas" w:eastAsia="Times New Roman" w:hAnsi="Consolas" w:cs="Times New Roman"/>
-          <w:color w:val="D4D4D4"/>
-          <w:sz w:val="21"/>
-          <w:szCs w:val="21"/>
-          <w:lang w:val="en-GB" w:eastAsia="fr-FR"/>
-        </w:rPr>
-        <w:t xml:space="preserve">          </w:t>
-      </w:r>
-      <w:proofErr w:type="spellStart"/>
-      <w:proofErr w:type="gramStart"/>
-      <w:r>
-        <w:rPr>
-          <w:rFonts w:ascii="Consolas" w:eastAsia="Times New Roman" w:hAnsi="Consolas" w:cs="Times New Roman"/>
-          <w:color w:val="9CDCFE"/>
-          <w:sz w:val="21"/>
-          <w:szCs w:val="21"/>
-          <w:lang w:val="en-GB" w:eastAsia="fr-FR"/>
-        </w:rPr>
-        <w:t>breakLinkClassName</w:t>
-      </w:r>
-      <w:proofErr w:type="spellEnd"/>
-      <w:proofErr w:type="gramEnd"/>
-      <w:r>
-        <w:rPr>
-          <w:rFonts w:ascii="Consolas" w:eastAsia="Times New Roman" w:hAnsi="Consolas" w:cs="Times New Roman"/>
-          <w:color w:val="D4D4D4"/>
-          <w:sz w:val="21"/>
-          <w:szCs w:val="21"/>
-          <w:lang w:val="en-GB" w:eastAsia="fr-FR"/>
-        </w:rPr>
-        <w:t>=</w:t>
-      </w:r>
-      <w:r>
-        <w:rPr>
-          <w:rFonts w:ascii="Consolas" w:eastAsia="Times New Roman" w:hAnsi="Consolas" w:cs="Times New Roman"/>
-          <w:color w:val="569CD6"/>
-          <w:sz w:val="21"/>
-          <w:szCs w:val="21"/>
-          <w:lang w:val="en-GB" w:eastAsia="fr-FR"/>
-        </w:rPr>
-        <w:t>{</w:t>
-      </w:r>
-      <w:r>
-        <w:rPr>
-          <w:rFonts w:ascii="Consolas" w:eastAsia="Times New Roman" w:hAnsi="Consolas" w:cs="Times New Roman"/>
-          <w:color w:val="CE9178"/>
-          <w:sz w:val="21"/>
-          <w:szCs w:val="21"/>
-          <w:lang w:val="en-GB" w:eastAsia="fr-FR"/>
-        </w:rPr>
-        <w:t>"page-link"</w:t>
-      </w:r>
-      <w:r>
-        <w:rPr>
-          <w:rFonts w:ascii="Consolas" w:eastAsia="Times New Roman" w:hAnsi="Consolas" w:cs="Times New Roman"/>
-          <w:color w:val="569CD6"/>
-          <w:sz w:val="21"/>
-          <w:szCs w:val="21"/>
-          <w:lang w:val="en-GB" w:eastAsia="fr-FR"/>
-        </w:rPr>
-        <w:t>}</w:t>
-      </w:r>
-    </w:p>
-    <w:p>
-      <w:pPr>
-        <w:shd w:val="clear" w:color="auto" w:fill="1E1E1E"/>
-        <w:spacing w:after="0" w:line="285" w:lineRule="atLeast"/>
-        <w:rPr>
-          <w:rFonts w:ascii="Consolas" w:eastAsia="Times New Roman" w:hAnsi="Consolas" w:cs="Times New Roman"/>
-          <w:color w:val="D4D4D4"/>
-          <w:sz w:val="21"/>
-          <w:szCs w:val="21"/>
-          <w:lang w:val="en-GB" w:eastAsia="fr-FR"/>
-        </w:rPr>
-      </w:pPr>
-      <w:r>
-        <w:rPr>
-          <w:rFonts w:ascii="Consolas" w:eastAsia="Times New Roman" w:hAnsi="Consolas" w:cs="Times New Roman"/>
-          <w:color w:val="D4D4D4"/>
-          <w:sz w:val="21"/>
-          <w:szCs w:val="21"/>
-          <w:lang w:val="en-GB" w:eastAsia="fr-FR"/>
-        </w:rPr>
-        <w:t xml:space="preserve">          </w:t>
-      </w:r>
-      <w:proofErr w:type="spellStart"/>
-      <w:proofErr w:type="gramStart"/>
-      <w:r>
-        <w:rPr>
-          <w:rFonts w:ascii="Consolas" w:eastAsia="Times New Roman" w:hAnsi="Consolas" w:cs="Times New Roman"/>
-          <w:color w:val="9CDCFE"/>
-          <w:sz w:val="21"/>
-          <w:szCs w:val="21"/>
-          <w:lang w:val="en-GB" w:eastAsia="fr-FR"/>
-        </w:rPr>
-        <w:t>activeClassName</w:t>
-      </w:r>
-      <w:proofErr w:type="spellEnd"/>
-      <w:proofErr w:type="gramEnd"/>
-      <w:r>
-        <w:rPr>
-          <w:rFonts w:ascii="Consolas" w:eastAsia="Times New Roman" w:hAnsi="Consolas" w:cs="Times New Roman"/>
-          <w:color w:val="D4D4D4"/>
-          <w:sz w:val="21"/>
-          <w:szCs w:val="21"/>
-          <w:lang w:val="en-GB" w:eastAsia="fr-FR"/>
-        </w:rPr>
-        <w:t>=</w:t>
-      </w:r>
-      <w:r>
-        <w:rPr>
-          <w:rFonts w:ascii="Consolas" w:eastAsia="Times New Roman" w:hAnsi="Consolas" w:cs="Times New Roman"/>
-          <w:color w:val="569CD6"/>
-          <w:sz w:val="21"/>
-          <w:szCs w:val="21"/>
-          <w:lang w:val="en-GB" w:eastAsia="fr-FR"/>
-        </w:rPr>
-        <w:t>{</w:t>
-      </w:r>
-      <w:r>
-        <w:rPr>
-          <w:rFonts w:ascii="Consolas" w:eastAsia="Times New Roman" w:hAnsi="Consolas" w:cs="Times New Roman"/>
-          <w:color w:val="CE9178"/>
-          <w:sz w:val="21"/>
-          <w:szCs w:val="21"/>
-          <w:lang w:val="en-GB" w:eastAsia="fr-FR"/>
-        </w:rPr>
-        <w:t>"active"</w:t>
-      </w:r>
-      <w:r>
-        <w:rPr>
-          <w:rFonts w:ascii="Consolas" w:eastAsia="Times New Roman" w:hAnsi="Consolas" w:cs="Times New Roman"/>
-          <w:color w:val="569CD6"/>
-          <w:sz w:val="21"/>
-          <w:szCs w:val="21"/>
-          <w:lang w:val="en-GB" w:eastAsia="fr-FR"/>
-        </w:rPr>
-        <w:t>}</w:t>
-      </w:r>
-    </w:p>
-    <w:p>
-      <w:pPr>
-        <w:shd w:val="clear" w:color="auto" w:fill="1E1E1E"/>
-        <w:spacing w:after="0" w:line="285" w:lineRule="atLeast"/>
-        <w:rPr>
-          <w:rFonts w:ascii="Consolas" w:eastAsia="Times New Roman" w:hAnsi="Consolas" w:cs="Times New Roman"/>
-          <w:color w:val="D4D4D4"/>
-          <w:sz w:val="21"/>
-          <w:szCs w:val="21"/>
-          <w:lang w:eastAsia="fr-FR"/>
-        </w:rPr>
-      </w:pPr>
-      <w:r>
-        <w:rPr>
-          <w:rFonts w:ascii="Consolas" w:eastAsia="Times New Roman" w:hAnsi="Consolas" w:cs="Times New Roman"/>
-          <w:color w:val="D4D4D4"/>
-          <w:sz w:val="21"/>
-          <w:szCs w:val="21"/>
-          <w:lang w:val="en-GB" w:eastAsia="fr-FR"/>
-        </w:rPr>
-        <w:t xml:space="preserve">          </w:t>
-      </w:r>
-      <w:proofErr w:type="spellStart"/>
-      <w:r>
-        <w:rPr>
-          <w:rFonts w:ascii="Consolas" w:eastAsia="Times New Roman" w:hAnsi="Consolas" w:cs="Times New Roman"/>
-          <w:color w:val="9CDCFE"/>
-          <w:sz w:val="21"/>
-          <w:szCs w:val="21"/>
-          <w:lang w:eastAsia="fr-FR"/>
-        </w:rPr>
-        <w:t>disabledClassName</w:t>
-      </w:r>
-      <w:proofErr w:type="spellEnd"/>
-      <w:proofErr w:type="gramStart"/>
-      <w:r>
-        <w:rPr>
-          <w:rFonts w:ascii="Consolas" w:eastAsia="Times New Roman" w:hAnsi="Consolas" w:cs="Times New Roman"/>
-          <w:color w:val="D4D4D4"/>
-          <w:sz w:val="21"/>
-          <w:szCs w:val="21"/>
-          <w:lang w:eastAsia="fr-FR"/>
-        </w:rPr>
-        <w:t>=</w:t>
-      </w:r>
-      <w:r>
-        <w:rPr>
-          <w:rFonts w:ascii="Consolas" w:eastAsia="Times New Roman" w:hAnsi="Consolas" w:cs="Times New Roman"/>
-          <w:color w:val="569CD6"/>
-          <w:sz w:val="21"/>
-          <w:szCs w:val="21"/>
-          <w:lang w:eastAsia="fr-FR"/>
-        </w:rPr>
-        <w:t>{</w:t>
-      </w:r>
-      <w:proofErr w:type="gramEnd"/>
-      <w:r>
-        <w:rPr>
-          <w:rFonts w:ascii="Consolas" w:eastAsia="Times New Roman" w:hAnsi="Consolas" w:cs="Times New Roman"/>
-          <w:color w:val="CE9178"/>
-          <w:sz w:val="21"/>
-          <w:szCs w:val="21"/>
-          <w:lang w:eastAsia="fr-FR"/>
-        </w:rPr>
-        <w:t>"</w:t>
-      </w:r>
-      <w:proofErr w:type="spellStart"/>
-      <w:r>
-        <w:rPr>
-          <w:rFonts w:ascii="Consolas" w:eastAsia="Times New Roman" w:hAnsi="Consolas" w:cs="Times New Roman"/>
-          <w:color w:val="CE9178"/>
-          <w:sz w:val="21"/>
-          <w:szCs w:val="21"/>
-          <w:lang w:eastAsia="fr-FR"/>
-        </w:rPr>
-        <w:t>unactive</w:t>
-      </w:r>
-      <w:proofErr w:type="spellEnd"/>
-      <w:r>
-        <w:rPr>
-          <w:rFonts w:ascii="Consolas" w:eastAsia="Times New Roman" w:hAnsi="Consolas" w:cs="Times New Roman"/>
-          <w:color w:val="CE9178"/>
-          <w:sz w:val="21"/>
-          <w:szCs w:val="21"/>
-          <w:lang w:eastAsia="fr-FR"/>
-        </w:rPr>
-        <w:t>"</w:t>
-      </w:r>
-      <w:r>
-        <w:rPr>
-          <w:rFonts w:ascii="Consolas" w:eastAsia="Times New Roman" w:hAnsi="Consolas" w:cs="Times New Roman"/>
-          <w:color w:val="569CD6"/>
-          <w:sz w:val="21"/>
-          <w:szCs w:val="21"/>
-          <w:lang w:eastAsia="fr-FR"/>
-        </w:rPr>
-        <w:t>}</w:t>
-      </w:r>
-    </w:p>
-    <w:p>
-      <w:pPr>
-        <w:shd w:val="clear" w:color="auto" w:fill="1E1E1E"/>
-        <w:spacing w:after="0" w:line="285" w:lineRule="atLeast"/>
-        <w:rPr>
-          <w:rFonts w:ascii="Consolas" w:eastAsia="Times New Roman" w:hAnsi="Consolas" w:cs="Times New Roman"/>
-          <w:color w:val="D4D4D4"/>
-          <w:sz w:val="21"/>
-          <w:szCs w:val="21"/>
-          <w:lang w:eastAsia="fr-FR"/>
-        </w:rPr>
-      </w:pPr>
-      <w:r>
-        <w:rPr>
-          <w:rFonts w:ascii="Consolas" w:eastAsia="Times New Roman" w:hAnsi="Consolas" w:cs="Times New Roman"/>
-          <w:color w:val="D4D4D4"/>
-          <w:sz w:val="21"/>
-          <w:szCs w:val="21"/>
-          <w:lang w:eastAsia="fr-FR"/>
-        </w:rPr>
         <w:t xml:space="preserve">        </w:t>
       </w:r>
       <w:r>
@@ -5120,7 +5104,7 @@
           <w:color w:val="808080"/>
           <w:sz w:val="21"/>
           <w:szCs w:val="21"/>
-          <w:lang w:eastAsia="fr-FR"/>
+          <w:lang w:val="en-GB" w:eastAsia="fr-FR"/>
         </w:rPr>
         <w:t>/&gt;</w:t>
       </w:r>
@@ -5249,11 +5233,10 @@
           <w:color w:val="24292F"/>
           <w:sz w:val="20"/>
           <w:szCs w:val="20"/>
-          <w:lang w:eastAsia="fr-FR"/>
+          <w:lang w:val="en-GB" w:eastAsia="fr-FR"/>
         </w:rPr>
       </w:pPr>
       <w:proofErr w:type="spellStart"/>
-      <w:proofErr w:type="gramStart"/>
       <w:r>
         <w:rPr>
           <w:rFonts w:ascii="Consolas" w:eastAsia="Times New Roman" w:hAnsi="Consolas" w:cs="Courier New"/>
@@ -5261,12 +5244,11 @@
           <w:sz w:val="20"/>
           <w:szCs w:val="20"/>
           <w:bdr w:val="none" w:sz="0" w:space="0" w:color="auto" w:frame="1"/>
-          <w:lang w:eastAsia="fr-FR"/>
+          <w:lang w:val="en-GB" w:eastAsia="fr-FR"/>
         </w:rPr>
         <w:t>npm</w:t>
       </w:r>
       <w:proofErr w:type="spellEnd"/>
-      <w:proofErr w:type="gramEnd"/>
       <w:r>
         <w:rPr>
           <w:rFonts w:ascii="Consolas" w:eastAsia="Times New Roman" w:hAnsi="Consolas" w:cs="Courier New"/>
@@ -5274,9 +5256,9 @@
           <w:sz w:val="20"/>
           <w:szCs w:val="20"/>
           <w:bdr w:val="none" w:sz="0" w:space="0" w:color="auto" w:frame="1"/>
-          <w:lang w:eastAsia="fr-FR"/>
-        </w:rPr>
-        <w:t xml:space="preserve"> </w:t>
+          <w:lang w:val="en-GB" w:eastAsia="fr-FR"/>
+        </w:rPr>
+        <w:t xml:space="preserve"> install -g </w:t>
       </w:r>
       <w:proofErr w:type="spellStart"/>
       <w:r>
@@ -5286,9 +5268,9 @@
           <w:sz w:val="20"/>
           <w:szCs w:val="20"/>
           <w:bdr w:val="none" w:sz="0" w:space="0" w:color="auto" w:frame="1"/>
-          <w:lang w:eastAsia="fr-FR"/>
-        </w:rPr>
-        <w:t>install</w:t>
+          <w:lang w:val="en-GB" w:eastAsia="fr-FR"/>
+        </w:rPr>
+        <w:t>json</w:t>
       </w:r>
       <w:proofErr w:type="spellEnd"/>
       <w:r>
@@ -5298,31 +5280,7 @@
           <w:sz w:val="20"/>
           <w:szCs w:val="20"/>
           <w:bdr w:val="none" w:sz="0" w:space="0" w:color="auto" w:frame="1"/>
-          <w:lang w:eastAsia="fr-FR"/>
-        </w:rPr>
-        <w:t xml:space="preserve"> -g </w:t>
-      </w:r>
-      <w:proofErr w:type="spellStart"/>
-      <w:r>
-        <w:rPr>
-          <w:rFonts w:ascii="Consolas" w:eastAsia="Times New Roman" w:hAnsi="Consolas" w:cs="Courier New"/>
-          <w:color w:val="24292F"/>
-          <w:sz w:val="20"/>
-          <w:szCs w:val="20"/>
-          <w:bdr w:val="none" w:sz="0" w:space="0" w:color="auto" w:frame="1"/>
-          <w:lang w:eastAsia="fr-FR"/>
-        </w:rPr>
-        <w:t>json</w:t>
-      </w:r>
-      <w:proofErr w:type="spellEnd"/>
-      <w:r>
-        <w:rPr>
-          <w:rFonts w:ascii="Consolas" w:eastAsia="Times New Roman" w:hAnsi="Consolas" w:cs="Courier New"/>
-          <w:color w:val="24292F"/>
-          <w:sz w:val="20"/>
-          <w:szCs w:val="20"/>
-          <w:bdr w:val="none" w:sz="0" w:space="0" w:color="auto" w:frame="1"/>
-          <w:lang w:eastAsia="fr-FR"/>
+          <w:lang w:val="en-GB" w:eastAsia="fr-FR"/>
         </w:rPr>
         <w:t>-server</w:t>
       </w:r>
@@ -5449,11 +5407,420 @@
     <w:p>
       <w:pPr>
         <w:rPr>
+          <w:b/>
+          <w:bCs/>
+          <w:sz w:val="28"/>
+          <w:szCs w:val="28"/>
+          <w:u w:val="single"/>
+          <w:lang w:val="en-GB"/>
+        </w:rPr>
+      </w:pPr>
+      <w:r>
+        <w:rPr>
+          <w:b/>
+          <w:bCs/>
+          <w:sz w:val="28"/>
+          <w:szCs w:val="28"/>
+          <w:u w:val="single"/>
+          <w:lang w:val="en-GB"/>
+        </w:rPr>
+        <w:t xml:space="preserve">Remove duplicate </w:t>
+      </w:r>
+      <w:proofErr w:type="gramStart"/>
+      <w:r>
+        <w:rPr>
+          <w:b/>
+          <w:bCs/>
+          <w:sz w:val="28"/>
+          <w:szCs w:val="28"/>
+          <w:u w:val="single"/>
+          <w:lang w:val="en-GB"/>
+        </w:rPr>
+        <w:t>values :</w:t>
+      </w:r>
+      <w:proofErr w:type="gramEnd"/>
+    </w:p>
+    <w:p>
+      <w:pPr>
+        <w:rPr>
+          <w:b/>
+          <w:bCs/>
+          <w:sz w:val="28"/>
+          <w:szCs w:val="28"/>
+          <w:u w:val="single"/>
           <w:lang w:val="en-GB"/>
         </w:rPr>
       </w:pPr>
       <w:bookmarkStart w:id="0" w:name="_GoBack"/>
       <w:bookmarkEnd w:id="0"/>
+      <w:r>
+        <w:rPr>
+          <w:rFonts w:ascii="Segoe UI" w:eastAsia="Times New Roman" w:hAnsi="Segoe UI" w:cs="Segoe UI"/>
+          <w:color w:val="232629"/>
+          <w:sz w:val="23"/>
+          <w:szCs w:val="23"/>
+          <w:lang w:val="en-GB" w:eastAsia="fr-FR"/>
+        </w:rPr>
+        <w:br/>
+        <w:t xml:space="preserve">One way to </w:t>
+      </w:r>
+      <w:proofErr w:type="spellStart"/>
+      <w:r>
+        <w:rPr>
+          <w:rFonts w:ascii="Segoe UI" w:eastAsia="Times New Roman" w:hAnsi="Segoe UI" w:cs="Segoe UI"/>
+          <w:color w:val="232629"/>
+          <w:sz w:val="23"/>
+          <w:szCs w:val="23"/>
+          <w:lang w:val="en-GB" w:eastAsia="fr-FR"/>
+        </w:rPr>
+        <w:t>acheive</w:t>
+      </w:r>
+      <w:proofErr w:type="spellEnd"/>
+      <w:r>
+        <w:rPr>
+          <w:rFonts w:ascii="Segoe UI" w:eastAsia="Times New Roman" w:hAnsi="Segoe UI" w:cs="Segoe UI"/>
+          <w:color w:val="232629"/>
+          <w:sz w:val="23"/>
+          <w:szCs w:val="23"/>
+          <w:lang w:val="en-GB" w:eastAsia="fr-FR"/>
+        </w:rPr>
+        <w:t xml:space="preserve"> that could be to use the </w:t>
+      </w:r>
+      <w:hyperlink r:id="rId5" w:history="1">
+        <w:r>
+          <w:rPr>
+            <w:rFonts w:ascii="var(--ff-mono)" w:eastAsia="Times New Roman" w:hAnsi="var(--ff-mono)" w:cs="Courier New"/>
+            <w:color w:val="0000FF"/>
+            <w:sz w:val="20"/>
+            <w:szCs w:val="20"/>
+            <w:u w:val="single"/>
+            <w:bdr w:val="none" w:sz="0" w:space="0" w:color="auto" w:frame="1"/>
+            <w:lang w:val="en-GB" w:eastAsia="fr-FR"/>
+          </w:rPr>
+          <w:t>Set</w:t>
+        </w:r>
+      </w:hyperlink>
+      <w:r>
+        <w:rPr>
+          <w:rFonts w:ascii="Segoe UI" w:eastAsia="Times New Roman" w:hAnsi="Segoe UI" w:cs="Segoe UI"/>
+          <w:color w:val="232629"/>
+          <w:sz w:val="23"/>
+          <w:szCs w:val="23"/>
+          <w:lang w:val="en-GB" w:eastAsia="fr-FR"/>
+        </w:rPr>
+        <w:t xml:space="preserve"> API after mapping your </w:t>
+      </w:r>
+      <w:proofErr w:type="gramStart"/>
+      <w:r>
+        <w:rPr>
+          <w:rFonts w:ascii="Segoe UI" w:eastAsia="Times New Roman" w:hAnsi="Segoe UI" w:cs="Segoe UI"/>
+          <w:color w:val="232629"/>
+          <w:sz w:val="23"/>
+          <w:szCs w:val="23"/>
+          <w:lang w:val="en-GB" w:eastAsia="fr-FR"/>
+        </w:rPr>
+        <w:t>array :</w:t>
+      </w:r>
+      <w:proofErr w:type="gramEnd"/>
+    </w:p>
+    <w:p>
+      <w:pPr>
+        <w:tabs>
+          <w:tab w:val="left" w:pos="916"/>
+          <w:tab w:val="left" w:pos="1832"/>
+          <w:tab w:val="left" w:pos="2748"/>
+          <w:tab w:val="left" w:pos="3664"/>
+          <w:tab w:val="left" w:pos="4580"/>
+          <w:tab w:val="left" w:pos="5496"/>
+          <w:tab w:val="left" w:pos="6412"/>
+          <w:tab w:val="left" w:pos="7328"/>
+          <w:tab w:val="left" w:pos="8244"/>
+          <w:tab w:val="left" w:pos="9160"/>
+          <w:tab w:val="left" w:pos="10076"/>
+          <w:tab w:val="left" w:pos="10992"/>
+          <w:tab w:val="left" w:pos="11908"/>
+          <w:tab w:val="left" w:pos="12824"/>
+          <w:tab w:val="left" w:pos="13740"/>
+          <w:tab w:val="left" w:pos="14656"/>
+        </w:tabs>
+        <w:spacing w:after="0" w:line="240" w:lineRule="auto"/>
+        <w:textAlignment w:val="baseline"/>
+        <w:rPr>
+          <w:rFonts w:ascii="inherit" w:eastAsia="Times New Roman" w:hAnsi="inherit" w:cs="Courier New"/>
+          <w:sz w:val="20"/>
+          <w:szCs w:val="20"/>
+          <w:bdr w:val="none" w:sz="0" w:space="0" w:color="auto" w:frame="1"/>
+          <w:lang w:val="en-GB" w:eastAsia="fr-FR"/>
+        </w:rPr>
+      </w:pPr>
+      <w:r>
+        <w:rPr>
+          <w:rFonts w:ascii="inherit" w:eastAsia="Times New Roman" w:hAnsi="inherit" w:cs="Courier New"/>
+          <w:sz w:val="20"/>
+          <w:szCs w:val="20"/>
+          <w:bdr w:val="none" w:sz="0" w:space="0" w:color="auto" w:frame="1"/>
+          <w:lang w:val="en-GB" w:eastAsia="fr-FR"/>
+        </w:rPr>
+        <w:t>{</w:t>
+      </w:r>
+      <w:proofErr w:type="spellStart"/>
+      <w:proofErr w:type="gramStart"/>
+      <w:r>
+        <w:rPr>
+          <w:rFonts w:ascii="inherit" w:eastAsia="Times New Roman" w:hAnsi="inherit" w:cs="Courier New"/>
+          <w:sz w:val="20"/>
+          <w:szCs w:val="20"/>
+          <w:bdr w:val="none" w:sz="0" w:space="0" w:color="auto" w:frame="1"/>
+          <w:lang w:val="en-GB" w:eastAsia="fr-FR"/>
+        </w:rPr>
+        <w:t>Array.from</w:t>
+      </w:r>
+      <w:proofErr w:type="spellEnd"/>
+      <w:r>
+        <w:rPr>
+          <w:rFonts w:ascii="inherit" w:eastAsia="Times New Roman" w:hAnsi="inherit" w:cs="Courier New"/>
+          <w:sz w:val="20"/>
+          <w:szCs w:val="20"/>
+          <w:bdr w:val="none" w:sz="0" w:space="0" w:color="auto" w:frame="1"/>
+          <w:lang w:val="en-GB" w:eastAsia="fr-FR"/>
+        </w:rPr>
+        <w:t>(</w:t>
+      </w:r>
+      <w:proofErr w:type="gramEnd"/>
+      <w:r>
+        <w:rPr>
+          <w:rFonts w:ascii="inherit" w:eastAsia="Times New Roman" w:hAnsi="inherit" w:cs="Courier New"/>
+          <w:sz w:val="20"/>
+          <w:szCs w:val="20"/>
+          <w:bdr w:val="none" w:sz="0" w:space="0" w:color="auto" w:frame="1"/>
+          <w:lang w:val="en-GB" w:eastAsia="fr-FR"/>
+        </w:rPr>
+        <w:t>new Set(</w:t>
+      </w:r>
+      <w:proofErr w:type="spellStart"/>
+      <w:r>
+        <w:rPr>
+          <w:rFonts w:ascii="inherit" w:eastAsia="Times New Roman" w:hAnsi="inherit" w:cs="Courier New"/>
+          <w:sz w:val="20"/>
+          <w:szCs w:val="20"/>
+          <w:bdr w:val="none" w:sz="0" w:space="0" w:color="auto" w:frame="1"/>
+          <w:lang w:val="en-GB" w:eastAsia="fr-FR"/>
+        </w:rPr>
+        <w:t>this.state.statistic_table.map</w:t>
+      </w:r>
+      <w:proofErr w:type="spellEnd"/>
+      <w:r>
+        <w:rPr>
+          <w:rFonts w:ascii="inherit" w:eastAsia="Times New Roman" w:hAnsi="inherit" w:cs="Courier New"/>
+          <w:sz w:val="20"/>
+          <w:szCs w:val="20"/>
+          <w:bdr w:val="none" w:sz="0" w:space="0" w:color="auto" w:frame="1"/>
+          <w:lang w:val="en-GB" w:eastAsia="fr-FR"/>
+        </w:rPr>
+        <w:t>(</w:t>
+      </w:r>
+      <w:proofErr w:type="spellStart"/>
+      <w:r>
+        <w:rPr>
+          <w:rFonts w:ascii="inherit" w:eastAsia="Times New Roman" w:hAnsi="inherit" w:cs="Courier New"/>
+          <w:sz w:val="20"/>
+          <w:szCs w:val="20"/>
+          <w:bdr w:val="none" w:sz="0" w:space="0" w:color="auto" w:frame="1"/>
+          <w:lang w:val="en-GB" w:eastAsia="fr-FR"/>
+        </w:rPr>
+        <w:t>obj</w:t>
+      </w:r>
+      <w:proofErr w:type="spellEnd"/>
+      <w:r>
+        <w:rPr>
+          <w:rFonts w:ascii="inherit" w:eastAsia="Times New Roman" w:hAnsi="inherit" w:cs="Courier New"/>
+          <w:sz w:val="20"/>
+          <w:szCs w:val="20"/>
+          <w:bdr w:val="none" w:sz="0" w:space="0" w:color="auto" w:frame="1"/>
+          <w:lang w:val="en-GB" w:eastAsia="fr-FR"/>
+        </w:rPr>
+        <w:t xml:space="preserve"> =&gt; </w:t>
+      </w:r>
+      <w:proofErr w:type="spellStart"/>
+      <w:r>
+        <w:rPr>
+          <w:rFonts w:ascii="inherit" w:eastAsia="Times New Roman" w:hAnsi="inherit" w:cs="Courier New"/>
+          <w:sz w:val="20"/>
+          <w:szCs w:val="20"/>
+          <w:bdr w:val="none" w:sz="0" w:space="0" w:color="auto" w:frame="1"/>
+          <w:lang w:val="en-GB" w:eastAsia="fr-FR"/>
+        </w:rPr>
+        <w:t>obj.period</w:t>
+      </w:r>
+      <w:proofErr w:type="spellEnd"/>
+      <w:r>
+        <w:rPr>
+          <w:rFonts w:ascii="inherit" w:eastAsia="Times New Roman" w:hAnsi="inherit" w:cs="Courier New"/>
+          <w:sz w:val="20"/>
+          <w:szCs w:val="20"/>
+          <w:bdr w:val="none" w:sz="0" w:space="0" w:color="auto" w:frame="1"/>
+          <w:lang w:val="en-GB" w:eastAsia="fr-FR"/>
+        </w:rPr>
+        <w:t>))).map(period =&gt; {</w:t>
+      </w:r>
+    </w:p>
+    <w:p>
+      <w:pPr>
+        <w:tabs>
+          <w:tab w:val="left" w:pos="916"/>
+          <w:tab w:val="left" w:pos="1832"/>
+          <w:tab w:val="left" w:pos="2748"/>
+          <w:tab w:val="left" w:pos="3664"/>
+          <w:tab w:val="left" w:pos="4580"/>
+          <w:tab w:val="left" w:pos="5496"/>
+          <w:tab w:val="left" w:pos="6412"/>
+          <w:tab w:val="left" w:pos="7328"/>
+          <w:tab w:val="left" w:pos="8244"/>
+          <w:tab w:val="left" w:pos="9160"/>
+          <w:tab w:val="left" w:pos="10076"/>
+          <w:tab w:val="left" w:pos="10992"/>
+          <w:tab w:val="left" w:pos="11908"/>
+          <w:tab w:val="left" w:pos="12824"/>
+          <w:tab w:val="left" w:pos="13740"/>
+          <w:tab w:val="left" w:pos="14656"/>
+        </w:tabs>
+        <w:spacing w:after="0" w:line="240" w:lineRule="auto"/>
+        <w:textAlignment w:val="baseline"/>
+        <w:rPr>
+          <w:rFonts w:ascii="inherit" w:eastAsia="Times New Roman" w:hAnsi="inherit" w:cs="Courier New"/>
+          <w:sz w:val="20"/>
+          <w:szCs w:val="20"/>
+          <w:bdr w:val="none" w:sz="0" w:space="0" w:color="auto" w:frame="1"/>
+          <w:lang w:val="en-GB" w:eastAsia="fr-FR"/>
+        </w:rPr>
+      </w:pPr>
+      <w:r>
+        <w:rPr>
+          <w:rFonts w:ascii="inherit" w:eastAsia="Times New Roman" w:hAnsi="inherit" w:cs="Courier New"/>
+          <w:sz w:val="20"/>
+          <w:szCs w:val="20"/>
+          <w:bdr w:val="none" w:sz="0" w:space="0" w:color="auto" w:frame="1"/>
+          <w:lang w:val="en-GB" w:eastAsia="fr-FR"/>
+        </w:rPr>
+        <w:t xml:space="preserve">    </w:t>
+      </w:r>
+      <w:proofErr w:type="gramStart"/>
+      <w:r>
+        <w:rPr>
+          <w:rFonts w:ascii="inherit" w:eastAsia="Times New Roman" w:hAnsi="inherit" w:cs="Courier New"/>
+          <w:sz w:val="20"/>
+          <w:szCs w:val="20"/>
+          <w:bdr w:val="none" w:sz="0" w:space="0" w:color="auto" w:frame="1"/>
+          <w:lang w:val="en-GB" w:eastAsia="fr-FR"/>
+        </w:rPr>
+        <w:t>return</w:t>
+      </w:r>
+      <w:proofErr w:type="gramEnd"/>
+      <w:r>
+        <w:rPr>
+          <w:rFonts w:ascii="inherit" w:eastAsia="Times New Roman" w:hAnsi="inherit" w:cs="Courier New"/>
+          <w:sz w:val="20"/>
+          <w:szCs w:val="20"/>
+          <w:bdr w:val="none" w:sz="0" w:space="0" w:color="auto" w:frame="1"/>
+          <w:lang w:val="en-GB" w:eastAsia="fr-FR"/>
+        </w:rPr>
+        <w:t xml:space="preserve"> &lt;option value={period}&gt;{period}&lt;/option&gt;</w:t>
+      </w:r>
+    </w:p>
+    <w:p>
+      <w:pPr>
+        <w:tabs>
+          <w:tab w:val="left" w:pos="916"/>
+          <w:tab w:val="left" w:pos="1832"/>
+          <w:tab w:val="left" w:pos="2748"/>
+          <w:tab w:val="left" w:pos="3664"/>
+          <w:tab w:val="left" w:pos="4580"/>
+          <w:tab w:val="left" w:pos="5496"/>
+          <w:tab w:val="left" w:pos="6412"/>
+          <w:tab w:val="left" w:pos="7328"/>
+          <w:tab w:val="left" w:pos="8244"/>
+          <w:tab w:val="left" w:pos="9160"/>
+          <w:tab w:val="left" w:pos="10076"/>
+          <w:tab w:val="left" w:pos="10992"/>
+          <w:tab w:val="left" w:pos="11908"/>
+          <w:tab w:val="left" w:pos="12824"/>
+          <w:tab w:val="left" w:pos="13740"/>
+          <w:tab w:val="left" w:pos="14656"/>
+        </w:tabs>
+        <w:spacing w:after="0" w:line="240" w:lineRule="auto"/>
+        <w:textAlignment w:val="baseline"/>
+        <w:rPr>
+          <w:rFonts w:ascii="inherit" w:eastAsia="Times New Roman" w:hAnsi="inherit" w:cs="Courier New"/>
+          <w:sz w:val="20"/>
+          <w:szCs w:val="20"/>
+          <w:bdr w:val="none" w:sz="0" w:space="0" w:color="auto" w:frame="1"/>
+          <w:lang w:val="en-GB" w:eastAsia="fr-FR"/>
+        </w:rPr>
+      </w:pPr>
+      <w:r>
+        <w:rPr>
+          <w:rFonts w:ascii="inherit" w:eastAsia="Times New Roman" w:hAnsi="inherit" w:cs="Courier New"/>
+          <w:sz w:val="20"/>
+          <w:szCs w:val="20"/>
+          <w:bdr w:val="none" w:sz="0" w:space="0" w:color="auto" w:frame="1"/>
+          <w:lang w:val="en-GB" w:eastAsia="fr-FR"/>
+        </w:rPr>
+        <w:t>})}</w:t>
+      </w:r>
+    </w:p>
+    <w:p>
+      <w:pPr>
+        <w:shd w:val="clear" w:color="auto" w:fill="FFFFFF"/>
+        <w:spacing w:after="0" w:line="240" w:lineRule="auto"/>
+        <w:textAlignment w:val="baseline"/>
+        <w:rPr>
+          <w:rFonts w:ascii="Segoe UI" w:eastAsia="Times New Roman" w:hAnsi="Segoe UI" w:cs="Segoe UI"/>
+          <w:color w:val="232629"/>
+          <w:sz w:val="23"/>
+          <w:szCs w:val="23"/>
+          <w:lang w:val="en-GB" w:eastAsia="fr-FR"/>
+        </w:rPr>
+      </w:pPr>
+      <w:r>
+        <w:rPr>
+          <w:rFonts w:ascii="Segoe UI" w:eastAsia="Times New Roman" w:hAnsi="Segoe UI" w:cs="Segoe UI"/>
+          <w:color w:val="232629"/>
+          <w:sz w:val="23"/>
+          <w:szCs w:val="23"/>
+          <w:lang w:val="en-GB" w:eastAsia="fr-FR"/>
+        </w:rPr>
+        <w:t>And then converting it back to an array using </w:t>
+      </w:r>
+      <w:proofErr w:type="spellStart"/>
+      <w:r>
+        <w:rPr>
+          <w:rFonts w:ascii="var(--ff-mono)" w:eastAsia="Times New Roman" w:hAnsi="var(--ff-mono)" w:cs="Courier New"/>
+          <w:color w:val="232629"/>
+          <w:sz w:val="20"/>
+          <w:szCs w:val="20"/>
+          <w:bdr w:val="none" w:sz="0" w:space="0" w:color="auto" w:frame="1"/>
+          <w:lang w:val="en-GB" w:eastAsia="fr-FR"/>
+        </w:rPr>
+        <w:t>Array.from</w:t>
+      </w:r>
+      <w:proofErr w:type="spellEnd"/>
+      <w:r>
+        <w:rPr>
+          <w:rFonts w:ascii="Segoe UI" w:eastAsia="Times New Roman" w:hAnsi="Segoe UI" w:cs="Segoe UI"/>
+          <w:color w:val="232629"/>
+          <w:sz w:val="23"/>
+          <w:szCs w:val="23"/>
+          <w:lang w:val="en-GB" w:eastAsia="fr-FR"/>
+        </w:rPr>
+        <w:t> to map your component with it</w:t>
+      </w:r>
+    </w:p>
+    <w:p>
+      <w:pPr>
+        <w:rPr>
+          <w:lang w:val="en-GB"/>
+        </w:rPr>
+      </w:pPr>
     </w:p>
     <w:sectPr>
       <w:pgSz w:w="11906" w:h="16838"/>
@@ -5767,6 +6134,61 @@
       <w:lang w:eastAsia="fr-FR"/>
     </w:rPr>
   </w:style>
+  <w:style w:type="character" w:customStyle="1" w:styleId="hljs-title">
+    <w:name w:val="hljs-title"/>
+    <w:basedOn w:val="Policepardfaut"/>
+    <w:rsid w:val="0005510B"/>
+  </w:style>
+  <w:style w:type="character" w:customStyle="1" w:styleId="hljs-keyword">
+    <w:name w:val="hljs-keyword"/>
+    <w:basedOn w:val="Policepardfaut"/>
+    <w:rsid w:val="0005510B"/>
+  </w:style>
+  <w:style w:type="character" w:customStyle="1" w:styleId="hljs-variable">
+    <w:name w:val="hljs-variable"/>
+    <w:basedOn w:val="Policepardfaut"/>
+    <w:rsid w:val="0005510B"/>
+  </w:style>
+  <w:style w:type="character" w:customStyle="1" w:styleId="hljs-property">
+    <w:name w:val="hljs-property"/>
+    <w:basedOn w:val="Policepardfaut"/>
+    <w:rsid w:val="0005510B"/>
+  </w:style>
+  <w:style w:type="character" w:customStyle="1" w:styleId="hljs-function">
+    <w:name w:val="hljs-function"/>
+    <w:basedOn w:val="Policepardfaut"/>
+    <w:rsid w:val="0005510B"/>
+  </w:style>
+  <w:style w:type="character" w:customStyle="1" w:styleId="hljs-params">
+    <w:name w:val="hljs-params"/>
+    <w:basedOn w:val="Policepardfaut"/>
+    <w:rsid w:val="0005510B"/>
+  </w:style>
+  <w:style w:type="character" w:customStyle="1" w:styleId="language-xml">
+    <w:name w:val="language-xml"/>
+    <w:basedOn w:val="Policepardfaut"/>
+    <w:rsid w:val="0005510B"/>
+  </w:style>
+  <w:style w:type="character" w:customStyle="1" w:styleId="hljs-tag">
+    <w:name w:val="hljs-tag"/>
+    <w:basedOn w:val="Policepardfaut"/>
+    <w:rsid w:val="0005510B"/>
+  </w:style>
+  <w:style w:type="character" w:customStyle="1" w:styleId="hljs-name">
+    <w:name w:val="hljs-name"/>
+    <w:basedOn w:val="Policepardfaut"/>
+    <w:rsid w:val="0005510B"/>
+  </w:style>
+  <w:style w:type="character" w:customStyle="1" w:styleId="hljs-attr">
+    <w:name w:val="hljs-attr"/>
+    <w:basedOn w:val="Policepardfaut"/>
+    <w:rsid w:val="0005510B"/>
+  </w:style>
+  <w:style w:type="character" w:customStyle="1" w:styleId="hljs-string">
+    <w:name w:val="hljs-string"/>
+    <w:basedOn w:val="Policepardfaut"/>
+    <w:rsid w:val="0005510B"/>
+  </w:style>
 </w:styles>
 </file>
 
@@ -6071,6 +6493,61 @@
       <w:szCs w:val="24"/>
       <w:lang w:eastAsia="fr-FR"/>
     </w:rPr>
+  </w:style>
+  <w:style w:type="character" w:customStyle="1" w:styleId="hljs-title">
+    <w:name w:val="hljs-title"/>
+    <w:basedOn w:val="Policepardfaut"/>
+    <w:rsid w:val="0005510B"/>
+  </w:style>
+  <w:style w:type="character" w:customStyle="1" w:styleId="hljs-keyword">
+    <w:name w:val="hljs-keyword"/>
+    <w:basedOn w:val="Policepardfaut"/>
+    <w:rsid w:val="0005510B"/>
+  </w:style>
+  <w:style w:type="character" w:customStyle="1" w:styleId="hljs-variable">
+    <w:name w:val="hljs-variable"/>
+    <w:basedOn w:val="Policepardfaut"/>
+    <w:rsid w:val="0005510B"/>
+  </w:style>
+  <w:style w:type="character" w:customStyle="1" w:styleId="hljs-property">
+    <w:name w:val="hljs-property"/>
+    <w:basedOn w:val="Policepardfaut"/>
+    <w:rsid w:val="0005510B"/>
+  </w:style>
+  <w:style w:type="character" w:customStyle="1" w:styleId="hljs-function">
+    <w:name w:val="hljs-function"/>
+    <w:basedOn w:val="Policepardfaut"/>
+    <w:rsid w:val="0005510B"/>
+  </w:style>
+  <w:style w:type="character" w:customStyle="1" w:styleId="hljs-params">
+    <w:name w:val="hljs-params"/>
+    <w:basedOn w:val="Policepardfaut"/>
+    <w:rsid w:val="0005510B"/>
+  </w:style>
+  <w:style w:type="character" w:customStyle="1" w:styleId="language-xml">
+    <w:name w:val="language-xml"/>
+    <w:basedOn w:val="Policepardfaut"/>
+    <w:rsid w:val="0005510B"/>
+  </w:style>
+  <w:style w:type="character" w:customStyle="1" w:styleId="hljs-tag">
+    <w:name w:val="hljs-tag"/>
+    <w:basedOn w:val="Policepardfaut"/>
+    <w:rsid w:val="0005510B"/>
+  </w:style>
+  <w:style w:type="character" w:customStyle="1" w:styleId="hljs-name">
+    <w:name w:val="hljs-name"/>
+    <w:basedOn w:val="Policepardfaut"/>
+    <w:rsid w:val="0005510B"/>
+  </w:style>
+  <w:style w:type="character" w:customStyle="1" w:styleId="hljs-attr">
+    <w:name w:val="hljs-attr"/>
+    <w:basedOn w:val="Policepardfaut"/>
+    <w:rsid w:val="0005510B"/>
+  </w:style>
+  <w:style w:type="character" w:customStyle="1" w:styleId="hljs-string">
+    <w:name w:val="hljs-string"/>
+    <w:basedOn w:val="Policepardfaut"/>
+    <w:rsid w:val="0005510B"/>
   </w:style>
 </w:styles>
 </file>

</xml_diff>